<commit_message>
Refactor and reformat the report
</commit_message>
<xml_diff>
--- a/Ⅱ.翻译.docx
+++ b/Ⅱ.翻译.docx
@@ -639,7 +639,7 @@
         <w:spacing w:before="0" w:beforeAutospacing="0" w:after="0" w:afterAutospacing="0"/>
         <w:ind w:left="540"/>
         <w:rPr>
-          <w:rFonts w:ascii="Calibri" w:hAnsi="Calibri" w:cs="Calibri" w:hint="eastAsia"/>
+          <w:rFonts w:ascii="Calibri" w:hAnsi="Calibri" w:cs="Calibri"/>
           <w:sz w:val="22"/>
           <w:szCs w:val="22"/>
         </w:rPr>
@@ -1520,6 +1520,276 @@
     <w:p>
       <w:pPr>
         <w:pStyle w:val="a3"/>
+        <w:ind w:left="540"/>
+        <w:rPr>
+          <w:rFonts w:ascii="Calibri" w:hAnsi="Calibri" w:cs="Calibri"/>
+          <w:sz w:val="22"/>
+          <w:szCs w:val="22"/>
+        </w:rPr>
+      </w:pPr>
+      <w:r>
+        <w:rPr>
+          <w:rFonts w:ascii="Calibri" w:hAnsi="Calibri" w:cs="Calibri"/>
+          <w:sz w:val="22"/>
+          <w:szCs w:val="22"/>
+        </w:rPr>
+        <w:t>\begin{equation}</w:t>
+      </w:r>
+    </w:p>
+    <w:p>
+      <w:pPr>
+        <w:pStyle w:val="a3"/>
+        <w:ind w:left="540"/>
+        <w:rPr>
+          <w:rFonts w:ascii="Calibri" w:hAnsi="Calibri" w:cs="Calibri"/>
+          <w:sz w:val="22"/>
+          <w:szCs w:val="22"/>
+        </w:rPr>
+      </w:pPr>
+      <w:r>
+        <w:rPr>
+          <w:rFonts w:ascii="Calibri" w:hAnsi="Calibri" w:cs="Calibri"/>
+          <w:sz w:val="22"/>
+          <w:szCs w:val="22"/>
+        </w:rPr>
+        <w:t>\left\{\begin{array}{l}</w:t>
+      </w:r>
+    </w:p>
+    <w:p>
+      <w:pPr>
+        <w:pStyle w:val="a3"/>
+        <w:ind w:left="540"/>
+        <w:rPr>
+          <w:rFonts w:ascii="Calibri" w:hAnsi="Calibri" w:cs="Calibri"/>
+          <w:sz w:val="22"/>
+          <w:szCs w:val="22"/>
+        </w:rPr>
+      </w:pPr>
+      <w:r>
+        <w:rPr>
+          <w:rFonts w:ascii="Calibri" w:hAnsi="Calibri" w:cs="Calibri"/>
+          <w:sz w:val="22"/>
+          <w:szCs w:val="22"/>
+        </w:rPr>
+        <w:t>\frac{V_{\</w:t>
+      </w:r>
+      <w:proofErr w:type="spellStart"/>
+      <w:r>
+        <w:rPr>
+          <w:rFonts w:ascii="Calibri" w:hAnsi="Calibri" w:cs="Calibri"/>
+          <w:sz w:val="22"/>
+          <w:szCs w:val="22"/>
+        </w:rPr>
+        <w:t>mathrm</w:t>
+      </w:r>
+      <w:proofErr w:type="spellEnd"/>
+      <w:r>
+        <w:rPr>
+          <w:rFonts w:ascii="Calibri" w:hAnsi="Calibri" w:cs="Calibri"/>
+          <w:sz w:val="22"/>
+          <w:szCs w:val="22"/>
+        </w:rPr>
+        <w:t>{in}}}{2}-V_{o}-v_{\</w:t>
+      </w:r>
+      <w:proofErr w:type="spellStart"/>
+      <w:r>
+        <w:rPr>
+          <w:rFonts w:ascii="Calibri" w:hAnsi="Calibri" w:cs="Calibri"/>
+          <w:sz w:val="22"/>
+          <w:szCs w:val="22"/>
+        </w:rPr>
+        <w:t>mathrm</w:t>
+      </w:r>
+      <w:proofErr w:type="spellEnd"/>
+      <w:r>
+        <w:rPr>
+          <w:rFonts w:ascii="Calibri" w:hAnsi="Calibri" w:cs="Calibri"/>
+          <w:sz w:val="22"/>
+          <w:szCs w:val="22"/>
+        </w:rPr>
+        <w:t xml:space="preserve">{Cr} 2}=L_{r 2} \frac{d </w:t>
+      </w:r>
+      <w:proofErr w:type="spellStart"/>
+      <w:r>
+        <w:rPr>
+          <w:rFonts w:ascii="Calibri" w:hAnsi="Calibri" w:cs="Calibri"/>
+          <w:sz w:val="22"/>
+          <w:szCs w:val="22"/>
+        </w:rPr>
+        <w:t>i</w:t>
+      </w:r>
+      <w:proofErr w:type="spellEnd"/>
+      <w:r>
+        <w:rPr>
+          <w:rFonts w:ascii="Calibri" w:hAnsi="Calibri" w:cs="Calibri"/>
+          <w:sz w:val="22"/>
+          <w:szCs w:val="22"/>
+        </w:rPr>
+        <w:t>_{\</w:t>
+      </w:r>
+      <w:proofErr w:type="spellStart"/>
+      <w:r>
+        <w:rPr>
+          <w:rFonts w:ascii="Calibri" w:hAnsi="Calibri" w:cs="Calibri"/>
+          <w:sz w:val="22"/>
+          <w:szCs w:val="22"/>
+        </w:rPr>
+        <w:t>mathrm</w:t>
+      </w:r>
+      <w:proofErr w:type="spellEnd"/>
+      <w:r>
+        <w:rPr>
+          <w:rFonts w:ascii="Calibri" w:hAnsi="Calibri" w:cs="Calibri"/>
+          <w:sz w:val="22"/>
+          <w:szCs w:val="22"/>
+        </w:rPr>
+        <w:t xml:space="preserve">{Lr} 2}}{d t}+L_{m} \frac{d </w:t>
+      </w:r>
+      <w:proofErr w:type="spellStart"/>
+      <w:r>
+        <w:rPr>
+          <w:rFonts w:ascii="Calibri" w:hAnsi="Calibri" w:cs="Calibri"/>
+          <w:sz w:val="22"/>
+          <w:szCs w:val="22"/>
+        </w:rPr>
+        <w:t>i</w:t>
+      </w:r>
+      <w:proofErr w:type="spellEnd"/>
+      <w:r>
+        <w:rPr>
+          <w:rFonts w:ascii="Calibri" w:hAnsi="Calibri" w:cs="Calibri"/>
+          <w:sz w:val="22"/>
+          <w:szCs w:val="22"/>
+        </w:rPr>
+        <w:t>_{\</w:t>
+      </w:r>
+      <w:proofErr w:type="spellStart"/>
+      <w:r>
+        <w:rPr>
+          <w:rFonts w:ascii="Calibri" w:hAnsi="Calibri" w:cs="Calibri"/>
+          <w:sz w:val="22"/>
+          <w:szCs w:val="22"/>
+        </w:rPr>
+        <w:t>mathrm</w:t>
+      </w:r>
+      <w:proofErr w:type="spellEnd"/>
+      <w:r>
+        <w:rPr>
+          <w:rFonts w:ascii="Calibri" w:hAnsi="Calibri" w:cs="Calibri"/>
+          <w:sz w:val="22"/>
+          <w:szCs w:val="22"/>
+        </w:rPr>
+        <w:t>{Lr} 2}}{d t} \frac{(n+1)^{2}}{n^{2}} \\</w:t>
+      </w:r>
+    </w:p>
+    <w:p>
+      <w:pPr>
+        <w:pStyle w:val="a3"/>
+        <w:ind w:left="540"/>
+        <w:rPr>
+          <w:rFonts w:ascii="Calibri" w:hAnsi="Calibri" w:cs="Calibri"/>
+          <w:sz w:val="22"/>
+          <w:szCs w:val="22"/>
+        </w:rPr>
+      </w:pPr>
+      <w:proofErr w:type="spellStart"/>
+      <w:r>
+        <w:rPr>
+          <w:rFonts w:ascii="Calibri" w:hAnsi="Calibri" w:cs="Calibri"/>
+          <w:sz w:val="22"/>
+          <w:szCs w:val="22"/>
+        </w:rPr>
+        <w:t>i</w:t>
+      </w:r>
+      <w:proofErr w:type="spellEnd"/>
+      <w:r>
+        <w:rPr>
+          <w:rFonts w:ascii="Calibri" w:hAnsi="Calibri" w:cs="Calibri"/>
+          <w:sz w:val="22"/>
+          <w:szCs w:val="22"/>
+        </w:rPr>
+        <w:t>_{\</w:t>
+      </w:r>
+      <w:proofErr w:type="spellStart"/>
+      <w:r>
+        <w:rPr>
+          <w:rFonts w:ascii="Calibri" w:hAnsi="Calibri" w:cs="Calibri"/>
+          <w:sz w:val="22"/>
+          <w:szCs w:val="22"/>
+        </w:rPr>
+        <w:t>mathrm</w:t>
+      </w:r>
+      <w:proofErr w:type="spellEnd"/>
+      <w:r>
+        <w:rPr>
+          <w:rFonts w:ascii="Calibri" w:hAnsi="Calibri" w:cs="Calibri"/>
+          <w:sz w:val="22"/>
+          <w:szCs w:val="22"/>
+        </w:rPr>
+        <w:t>{Lr} 2}=C_{r 2} \frac{d v_{\</w:t>
+      </w:r>
+      <w:proofErr w:type="spellStart"/>
+      <w:r>
+        <w:rPr>
+          <w:rFonts w:ascii="Calibri" w:hAnsi="Calibri" w:cs="Calibri"/>
+          <w:sz w:val="22"/>
+          <w:szCs w:val="22"/>
+        </w:rPr>
+        <w:t>mathrm</w:t>
+      </w:r>
+      <w:proofErr w:type="spellEnd"/>
+      <w:r>
+        <w:rPr>
+          <w:rFonts w:ascii="Calibri" w:hAnsi="Calibri" w:cs="Calibri"/>
+          <w:sz w:val="22"/>
+          <w:szCs w:val="22"/>
+        </w:rPr>
+        <w:t>{Cr} 2}}{d t}</w:t>
+      </w:r>
+    </w:p>
+    <w:p>
+      <w:pPr>
+        <w:pStyle w:val="a3"/>
+        <w:ind w:left="540"/>
+        <w:rPr>
+          <w:rFonts w:ascii="Calibri" w:hAnsi="Calibri" w:cs="Calibri"/>
+          <w:sz w:val="22"/>
+          <w:szCs w:val="22"/>
+        </w:rPr>
+      </w:pPr>
+      <w:r>
+        <w:rPr>
+          <w:rFonts w:ascii="Calibri" w:hAnsi="Calibri" w:cs="Calibri"/>
+          <w:sz w:val="22"/>
+          <w:szCs w:val="22"/>
+        </w:rPr>
+        <w:t>\end{array}\right.</w:t>
+      </w:r>
+    </w:p>
+    <w:p>
+      <w:pPr>
+        <w:pStyle w:val="a3"/>
+        <w:spacing w:before="0" w:beforeAutospacing="0" w:after="0" w:afterAutospacing="0"/>
+        <w:ind w:left="540"/>
+        <w:rPr>
+          <w:rFonts w:ascii="Calibri" w:hAnsi="Calibri" w:cs="Calibri" w:hint="eastAsia"/>
+          <w:sz w:val="22"/>
+          <w:szCs w:val="22"/>
+        </w:rPr>
+      </w:pPr>
+      <w:r>
+        <w:rPr>
+          <w:rFonts w:ascii="Calibri" w:hAnsi="Calibri" w:cs="Calibri"/>
+          <w:sz w:val="22"/>
+          <w:szCs w:val="22"/>
+        </w:rPr>
+        <w:lastRenderedPageBreak/>
+        <w:t>\end{equation}</w:t>
+      </w:r>
+    </w:p>
+    <w:p>
+      <w:pPr>
+        <w:pStyle w:val="a3"/>
         <w:spacing w:before="0" w:beforeAutospacing="0" w:after="0" w:afterAutospacing="0"/>
         <w:ind w:left="540"/>
         <w:rPr>
@@ -2088,7 +2358,6 @@
           <w:sz w:val="21"/>
           <w:szCs w:val="22"/>
         </w:rPr>
-        <w:lastRenderedPageBreak/>
         <w:drawing>
           <wp:inline distT="0" distB="0" distL="0" distR="0" wp14:anchorId="4E0F5A25" wp14:editId="01B508D8">
             <wp:extent cx="3163570" cy="992505"/>
@@ -2142,7 +2411,6 @@
     <w:p>
       <w:pPr>
         <w:pStyle w:val="a3"/>
-        <w:spacing w:before="0" w:beforeAutospacing="0" w:after="0" w:afterAutospacing="0"/>
         <w:ind w:left="540"/>
         <w:rPr>
           <w:rFonts w:ascii="Calibri" w:hAnsi="Calibri" w:cs="Calibri"/>
@@ -2156,347 +2424,183 @@
           <w:sz w:val="22"/>
           <w:szCs w:val="22"/>
         </w:rPr>
-        <w:t>[t5-t0]</w:t>
-      </w:r>
-      <w:r>
-        <w:rPr>
-          <w:rFonts w:ascii="微软雅黑" w:eastAsia="微软雅黑" w:hAnsi="微软雅黑" w:cs="Calibri" w:hint="eastAsia"/>
-          <w:sz w:val="22"/>
-          <w:szCs w:val="22"/>
-        </w:rPr>
-        <w:t>：</w:t>
-      </w:r>
-      <w:r>
-        <w:rPr>
-          <w:rFonts w:ascii="Calibri" w:hAnsi="Calibri" w:cs="Calibri"/>
-          <w:sz w:val="22"/>
-          <w:szCs w:val="22"/>
-        </w:rPr>
-        <w:t>Cr2</w:t>
-      </w:r>
-      <w:r>
-        <w:rPr>
-          <w:rFonts w:ascii="微软雅黑" w:eastAsia="微软雅黑" w:hAnsi="微软雅黑" w:cs="Calibri" w:hint="eastAsia"/>
-          <w:sz w:val="22"/>
-          <w:szCs w:val="22"/>
-        </w:rPr>
-        <w:t>与</w:t>
-      </w:r>
-      <w:r>
-        <w:rPr>
-          <w:rFonts w:ascii="Calibri" w:hAnsi="Calibri" w:cs="Calibri"/>
-          <w:sz w:val="22"/>
-          <w:szCs w:val="22"/>
-        </w:rPr>
-        <w:t>Lr2</w:t>
-      </w:r>
-      <w:r>
-        <w:rPr>
-          <w:rFonts w:ascii="微软雅黑" w:eastAsia="微软雅黑" w:hAnsi="微软雅黑" w:cs="Calibri" w:hint="eastAsia"/>
-          <w:sz w:val="22"/>
-          <w:szCs w:val="22"/>
-        </w:rPr>
-        <w:t>保持谐振。 在</w:t>
-      </w:r>
-      <w:r>
-        <w:rPr>
-          <w:rFonts w:ascii="Calibri" w:hAnsi="Calibri" w:cs="Calibri"/>
-          <w:sz w:val="22"/>
-          <w:szCs w:val="22"/>
-        </w:rPr>
-        <w:t>t5</w:t>
-      </w:r>
-      <w:r>
-        <w:rPr>
-          <w:rFonts w:ascii="微软雅黑" w:eastAsia="微软雅黑" w:hAnsi="微软雅黑" w:cs="Calibri" w:hint="eastAsia"/>
-          <w:sz w:val="22"/>
-          <w:szCs w:val="22"/>
-        </w:rPr>
-        <w:t>时刻，流过谐振电感器的电流会改变其方向。 电流路径和方向如图</w:t>
-      </w:r>
-      <w:r>
-        <w:rPr>
-          <w:rFonts w:ascii="Calibri" w:hAnsi="Calibri" w:cs="Calibri"/>
-          <w:sz w:val="22"/>
-          <w:szCs w:val="22"/>
-        </w:rPr>
-        <w:t>6</w:t>
-      </w:r>
-      <w:r>
-        <w:rPr>
-          <w:rFonts w:ascii="微软雅黑" w:eastAsia="微软雅黑" w:hAnsi="微软雅黑" w:cs="Calibri" w:hint="eastAsia"/>
-          <w:sz w:val="22"/>
-          <w:szCs w:val="22"/>
-        </w:rPr>
-        <w:t>（</w:t>
-      </w:r>
-      <w:r>
-        <w:rPr>
-          <w:rFonts w:ascii="Calibri" w:hAnsi="Calibri" w:cs="Calibri"/>
-          <w:sz w:val="22"/>
-          <w:szCs w:val="22"/>
-        </w:rPr>
-        <w:t>d</w:t>
-      </w:r>
-      <w:r>
-        <w:rPr>
-          <w:rFonts w:ascii="微软雅黑" w:eastAsia="微软雅黑" w:hAnsi="微软雅黑" w:cs="Calibri" w:hint="eastAsia"/>
-          <w:sz w:val="22"/>
-          <w:szCs w:val="22"/>
-        </w:rPr>
-        <w:t>）所示。 在</w:t>
-      </w:r>
-      <w:r>
-        <w:rPr>
-          <w:rFonts w:ascii="Calibri" w:hAnsi="Calibri" w:cs="Calibri"/>
-          <w:sz w:val="22"/>
-          <w:szCs w:val="22"/>
-        </w:rPr>
-        <w:t>t0</w:t>
-      </w:r>
-      <w:r>
-        <w:rPr>
-          <w:rFonts w:ascii="微软雅黑" w:eastAsia="微软雅黑" w:hAnsi="微软雅黑" w:cs="Calibri" w:hint="eastAsia"/>
-          <w:sz w:val="22"/>
-          <w:szCs w:val="22"/>
-        </w:rPr>
-        <w:t>时</w:t>
-      </w:r>
-      <w:r>
-        <w:rPr>
-          <w:rFonts w:ascii="Calibri" w:hAnsi="Calibri" w:cs="Calibri"/>
-          <w:sz w:val="22"/>
-          <w:szCs w:val="22"/>
-        </w:rPr>
-        <w:t>S5</w:t>
-      </w:r>
-      <w:r>
-        <w:rPr>
-          <w:rFonts w:ascii="微软雅黑" w:eastAsia="微软雅黑" w:hAnsi="微软雅黑" w:cs="Calibri" w:hint="eastAsia"/>
-          <w:sz w:val="22"/>
-          <w:szCs w:val="22"/>
-        </w:rPr>
-        <w:t>和</w:t>
-      </w:r>
-      <w:r>
-        <w:rPr>
-          <w:rFonts w:ascii="Calibri" w:hAnsi="Calibri" w:cs="Calibri"/>
-          <w:sz w:val="22"/>
-          <w:szCs w:val="22"/>
-        </w:rPr>
-        <w:t>S6</w:t>
-      </w:r>
-      <w:r>
-        <w:rPr>
-          <w:rFonts w:ascii="微软雅黑" w:eastAsia="微软雅黑" w:hAnsi="微软雅黑" w:cs="Calibri" w:hint="eastAsia"/>
-          <w:sz w:val="22"/>
-          <w:szCs w:val="22"/>
-        </w:rPr>
-        <w:t>同时关闭。 由于</w:t>
-      </w:r>
-      <w:r>
-        <w:rPr>
-          <w:rFonts w:ascii="Calibri" w:hAnsi="Calibri" w:cs="Calibri"/>
-          <w:sz w:val="22"/>
-          <w:szCs w:val="22"/>
-        </w:rPr>
-        <w:t>iLr2</w:t>
-      </w:r>
-      <w:r>
-        <w:rPr>
-          <w:rFonts w:ascii="微软雅黑" w:eastAsia="微软雅黑" w:hAnsi="微软雅黑" w:cs="Calibri" w:hint="eastAsia"/>
-          <w:sz w:val="22"/>
-          <w:szCs w:val="22"/>
-        </w:rPr>
-        <w:t>的方向，电流将流过</w:t>
-      </w:r>
-      <w:r>
-        <w:rPr>
-          <w:rFonts w:ascii="Calibri" w:hAnsi="Calibri" w:cs="Calibri"/>
-          <w:sz w:val="22"/>
-          <w:szCs w:val="22"/>
-        </w:rPr>
-        <w:t>S4</w:t>
-      </w:r>
-      <w:r>
-        <w:rPr>
-          <w:rFonts w:ascii="微软雅黑" w:eastAsia="微软雅黑" w:hAnsi="微软雅黑" w:cs="Calibri" w:hint="eastAsia"/>
-          <w:sz w:val="22"/>
-          <w:szCs w:val="22"/>
-        </w:rPr>
-        <w:t>的体二极管，为下一个开关周期准备零电压导通。</w:t>
-      </w:r>
-      <w:r>
-        <w:rPr>
-          <w:rFonts w:ascii="Calibri" w:hAnsi="Calibri" w:cs="Calibri"/>
-          <w:sz w:val="22"/>
-          <w:szCs w:val="22"/>
-        </w:rPr>
-        <w:t>A</w:t>
-      </w:r>
-      <w:r>
-        <w:rPr>
-          <w:rFonts w:ascii="微软雅黑" w:eastAsia="微软雅黑" w:hAnsi="微软雅黑" w:cs="Calibri" w:hint="eastAsia"/>
-          <w:sz w:val="22"/>
-          <w:szCs w:val="22"/>
-        </w:rPr>
-        <w:t>相的运行类似于</w:t>
-      </w:r>
-      <w:r>
-        <w:rPr>
-          <w:rFonts w:ascii="Calibri" w:hAnsi="Calibri" w:cs="Calibri"/>
-          <w:sz w:val="22"/>
-          <w:szCs w:val="22"/>
-        </w:rPr>
-        <w:t>B</w:t>
-      </w:r>
-      <w:r>
-        <w:rPr>
-          <w:rFonts w:ascii="微软雅黑" w:eastAsia="微软雅黑" w:hAnsi="微软雅黑" w:cs="Calibri" w:hint="eastAsia"/>
-          <w:sz w:val="22"/>
-          <w:szCs w:val="22"/>
-        </w:rPr>
-        <w:t>相。在</w:t>
-      </w:r>
-      <w:r>
-        <w:rPr>
-          <w:rFonts w:ascii="Calibri" w:hAnsi="Calibri" w:cs="Calibri"/>
-          <w:sz w:val="22"/>
-          <w:szCs w:val="22"/>
-        </w:rPr>
-        <w:t>[t0–t3]</w:t>
-      </w:r>
-      <w:r>
-        <w:rPr>
-          <w:rFonts w:ascii="微软雅黑" w:eastAsia="微软雅黑" w:hAnsi="微软雅黑" w:cs="Calibri" w:hint="eastAsia"/>
-          <w:sz w:val="22"/>
-          <w:szCs w:val="22"/>
-        </w:rPr>
-        <w:t>期间注意到</w:t>
-      </w:r>
-      <w:r>
-        <w:rPr>
-          <w:rFonts w:ascii="Calibri" w:hAnsi="Calibri" w:cs="Calibri"/>
-          <w:sz w:val="22"/>
-          <w:szCs w:val="22"/>
-        </w:rPr>
-        <w:t>A</w:t>
-      </w:r>
-      <w:r>
-        <w:rPr>
-          <w:rFonts w:ascii="微软雅黑" w:eastAsia="微软雅黑" w:hAnsi="微软雅黑" w:cs="Calibri" w:hint="eastAsia"/>
-          <w:sz w:val="22"/>
-          <w:szCs w:val="22"/>
-        </w:rPr>
-        <w:t>相和</w:t>
-      </w:r>
-      <w:r>
-        <w:rPr>
-          <w:rFonts w:ascii="Calibri" w:hAnsi="Calibri" w:cs="Calibri"/>
-          <w:sz w:val="22"/>
-          <w:szCs w:val="22"/>
-        </w:rPr>
-        <w:t>B</w:t>
-      </w:r>
-      <w:proofErr w:type="gramStart"/>
-      <w:r>
-        <w:rPr>
-          <w:rFonts w:ascii="微软雅黑" w:eastAsia="微软雅黑" w:hAnsi="微软雅黑" w:cs="Calibri" w:hint="eastAsia"/>
-          <w:sz w:val="22"/>
-          <w:szCs w:val="22"/>
-        </w:rPr>
-        <w:t>相之间</w:t>
-      </w:r>
-      <w:proofErr w:type="gramEnd"/>
-      <w:r>
-        <w:rPr>
-          <w:rFonts w:ascii="微软雅黑" w:eastAsia="微软雅黑" w:hAnsi="微软雅黑" w:cs="Calibri" w:hint="eastAsia"/>
-          <w:sz w:val="22"/>
-          <w:szCs w:val="22"/>
-        </w:rPr>
-        <w:t xml:space="preserve">的相位差。 </w:t>
-      </w:r>
-      <w:proofErr w:type="gramStart"/>
-      <w:r>
-        <w:rPr>
-          <w:rFonts w:ascii="微软雅黑" w:eastAsia="微软雅黑" w:hAnsi="微软雅黑" w:cs="Calibri" w:hint="eastAsia"/>
-          <w:sz w:val="22"/>
-          <w:szCs w:val="22"/>
-        </w:rPr>
-        <w:t>每相都有</w:t>
-      </w:r>
-      <w:proofErr w:type="gramEnd"/>
-      <w:r>
-        <w:rPr>
-          <w:rFonts w:ascii="微软雅黑" w:eastAsia="微软雅黑" w:hAnsi="微软雅黑" w:cs="Calibri" w:hint="eastAsia"/>
-          <w:sz w:val="22"/>
-          <w:szCs w:val="22"/>
-        </w:rPr>
-        <w:t>电流流过</w:t>
-      </w:r>
-      <w:r>
-        <w:rPr>
-          <w:rFonts w:ascii="Calibri" w:hAnsi="Calibri" w:cs="Calibri"/>
-          <w:sz w:val="22"/>
-          <w:szCs w:val="22"/>
-        </w:rPr>
-        <w:t>S3</w:t>
-      </w:r>
-      <w:r>
-        <w:rPr>
-          <w:rFonts w:ascii="微软雅黑" w:eastAsia="微软雅黑" w:hAnsi="微软雅黑" w:cs="Calibri" w:hint="eastAsia"/>
-          <w:sz w:val="22"/>
-          <w:szCs w:val="22"/>
-        </w:rPr>
-        <w:t>，这会导致电流</w:t>
-      </w:r>
-      <w:r>
-        <w:rPr>
-          <w:rFonts w:ascii="Calibri" w:hAnsi="Calibri" w:cs="Calibri"/>
-          <w:sz w:val="22"/>
-          <w:szCs w:val="22"/>
-        </w:rPr>
-        <w:t>S3</w:t>
-      </w:r>
-      <w:r>
-        <w:rPr>
-          <w:rFonts w:ascii="微软雅黑" w:eastAsia="微软雅黑" w:hAnsi="微软雅黑" w:cs="Calibri" w:hint="eastAsia"/>
-          <w:sz w:val="22"/>
-          <w:szCs w:val="22"/>
-        </w:rPr>
-        <w:t>的波形不同于</w:t>
-      </w:r>
-      <w:r>
-        <w:rPr>
-          <w:rFonts w:ascii="Calibri" w:hAnsi="Calibri" w:cs="Calibri"/>
-          <w:sz w:val="22"/>
-          <w:szCs w:val="22"/>
-        </w:rPr>
-        <w:t>S6</w:t>
-      </w:r>
-      <w:r>
-        <w:rPr>
-          <w:rFonts w:ascii="微软雅黑" w:eastAsia="微软雅黑" w:hAnsi="微软雅黑" w:cs="Calibri" w:hint="eastAsia"/>
-          <w:sz w:val="22"/>
-          <w:szCs w:val="22"/>
-        </w:rPr>
-        <w:t>的电流。其中的差异可见于图</w:t>
-      </w:r>
-      <w:r>
-        <w:rPr>
-          <w:rFonts w:ascii="Calibri" w:hAnsi="Calibri" w:cs="Calibri"/>
-          <w:sz w:val="22"/>
-          <w:szCs w:val="22"/>
-        </w:rPr>
-        <w:t>5</w:t>
-      </w:r>
-      <w:r>
-        <w:rPr>
-          <w:rFonts w:ascii="微软雅黑" w:eastAsia="微软雅黑" w:hAnsi="微软雅黑" w:cs="Calibri" w:hint="eastAsia"/>
-          <w:sz w:val="22"/>
-          <w:szCs w:val="22"/>
-        </w:rPr>
-        <w:t>。</w:t>
+        <w:t>\begin{equation}</w:t>
+      </w:r>
+    </w:p>
+    <w:p>
+      <w:pPr>
+        <w:pStyle w:val="a3"/>
+        <w:ind w:left="540"/>
+        <w:rPr>
+          <w:rFonts w:ascii="Calibri" w:hAnsi="Calibri" w:cs="Calibri"/>
+          <w:sz w:val="22"/>
+          <w:szCs w:val="22"/>
+        </w:rPr>
+      </w:pPr>
+      <w:r>
+        <w:rPr>
+          <w:rFonts w:ascii="Calibri" w:hAnsi="Calibri" w:cs="Calibri"/>
+          <w:sz w:val="22"/>
+          <w:szCs w:val="22"/>
+        </w:rPr>
+        <w:t>\left\{\begin{array}{l}</w:t>
+      </w:r>
+    </w:p>
+    <w:p>
+      <w:pPr>
+        <w:pStyle w:val="a3"/>
+        <w:ind w:left="540"/>
+        <w:rPr>
+          <w:rFonts w:ascii="Calibri" w:hAnsi="Calibri" w:cs="Calibri"/>
+          <w:sz w:val="22"/>
+          <w:szCs w:val="22"/>
+        </w:rPr>
+      </w:pPr>
+      <w:r>
+        <w:rPr>
+          <w:rFonts w:ascii="Calibri" w:hAnsi="Calibri" w:cs="Calibri"/>
+          <w:sz w:val="22"/>
+          <w:szCs w:val="22"/>
+        </w:rPr>
+        <w:t>-v_{\</w:t>
+      </w:r>
+      <w:proofErr w:type="spellStart"/>
+      <w:r>
+        <w:rPr>
+          <w:rFonts w:ascii="Calibri" w:hAnsi="Calibri" w:cs="Calibri"/>
+          <w:sz w:val="22"/>
+          <w:szCs w:val="22"/>
+        </w:rPr>
+        <w:t>mathrm</w:t>
+      </w:r>
+      <w:proofErr w:type="spellEnd"/>
+      <w:r>
+        <w:rPr>
+          <w:rFonts w:ascii="Calibri" w:hAnsi="Calibri" w:cs="Calibri"/>
+          <w:sz w:val="22"/>
+          <w:szCs w:val="22"/>
+        </w:rPr>
+        <w:t xml:space="preserve">{Cr} 2}+n V_{o}=L_{r 2} \frac{d </w:t>
+      </w:r>
+      <w:proofErr w:type="spellStart"/>
+      <w:r>
+        <w:rPr>
+          <w:rFonts w:ascii="Calibri" w:hAnsi="Calibri" w:cs="Calibri"/>
+          <w:sz w:val="22"/>
+          <w:szCs w:val="22"/>
+        </w:rPr>
+        <w:t>i</w:t>
+      </w:r>
+      <w:proofErr w:type="spellEnd"/>
+      <w:r>
+        <w:rPr>
+          <w:rFonts w:ascii="Calibri" w:hAnsi="Calibri" w:cs="Calibri"/>
+          <w:sz w:val="22"/>
+          <w:szCs w:val="22"/>
+        </w:rPr>
+        <w:t>_{\</w:t>
+      </w:r>
+      <w:proofErr w:type="spellStart"/>
+      <w:r>
+        <w:rPr>
+          <w:rFonts w:ascii="Calibri" w:hAnsi="Calibri" w:cs="Calibri"/>
+          <w:sz w:val="22"/>
+          <w:szCs w:val="22"/>
+        </w:rPr>
+        <w:t>mathrm</w:t>
+      </w:r>
+      <w:proofErr w:type="spellEnd"/>
+      <w:r>
+        <w:rPr>
+          <w:rFonts w:ascii="Calibri" w:hAnsi="Calibri" w:cs="Calibri"/>
+          <w:sz w:val="22"/>
+          <w:szCs w:val="22"/>
+        </w:rPr>
+        <w:t>{Lr} 2}}{d t} \\</w:t>
+      </w:r>
+    </w:p>
+    <w:p>
+      <w:pPr>
+        <w:pStyle w:val="a3"/>
+        <w:ind w:left="540"/>
+        <w:rPr>
+          <w:rFonts w:ascii="Calibri" w:hAnsi="Calibri" w:cs="Calibri"/>
+          <w:sz w:val="22"/>
+          <w:szCs w:val="22"/>
+        </w:rPr>
+      </w:pPr>
+      <w:proofErr w:type="spellStart"/>
+      <w:r>
+        <w:rPr>
+          <w:rFonts w:ascii="Calibri" w:hAnsi="Calibri" w:cs="Calibri"/>
+          <w:sz w:val="22"/>
+          <w:szCs w:val="22"/>
+        </w:rPr>
+        <w:t>i</w:t>
+      </w:r>
+      <w:proofErr w:type="spellEnd"/>
+      <w:r>
+        <w:rPr>
+          <w:rFonts w:ascii="Calibri" w:hAnsi="Calibri" w:cs="Calibri"/>
+          <w:sz w:val="22"/>
+          <w:szCs w:val="22"/>
+        </w:rPr>
+        <w:t>_{\</w:t>
+      </w:r>
+      <w:proofErr w:type="spellStart"/>
+      <w:r>
+        <w:rPr>
+          <w:rFonts w:ascii="Calibri" w:hAnsi="Calibri" w:cs="Calibri"/>
+          <w:sz w:val="22"/>
+          <w:szCs w:val="22"/>
+        </w:rPr>
+        <w:t>mathrm</w:t>
+      </w:r>
+      <w:proofErr w:type="spellEnd"/>
+      <w:r>
+        <w:rPr>
+          <w:rFonts w:ascii="Calibri" w:hAnsi="Calibri" w:cs="Calibri"/>
+          <w:sz w:val="22"/>
+          <w:szCs w:val="22"/>
+        </w:rPr>
+        <w:t>{Lr} 2}=C_{r 2} \frac{d v_{\</w:t>
+      </w:r>
+      <w:proofErr w:type="spellStart"/>
+      <w:r>
+        <w:rPr>
+          <w:rFonts w:ascii="Calibri" w:hAnsi="Calibri" w:cs="Calibri"/>
+          <w:sz w:val="22"/>
+          <w:szCs w:val="22"/>
+        </w:rPr>
+        <w:t>mathrm</w:t>
+      </w:r>
+      <w:proofErr w:type="spellEnd"/>
+      <w:r>
+        <w:rPr>
+          <w:rFonts w:ascii="Calibri" w:hAnsi="Calibri" w:cs="Calibri"/>
+          <w:sz w:val="22"/>
+          <w:szCs w:val="22"/>
+        </w:rPr>
+        <w:t>{Cr} 2}}{d t}</w:t>
+      </w:r>
+    </w:p>
+    <w:p>
+      <w:pPr>
+        <w:pStyle w:val="a3"/>
+        <w:ind w:left="540"/>
+        <w:rPr>
+          <w:rFonts w:ascii="Calibri" w:hAnsi="Calibri" w:cs="Calibri"/>
+          <w:sz w:val="22"/>
+          <w:szCs w:val="22"/>
+        </w:rPr>
+      </w:pPr>
+      <w:r>
+        <w:rPr>
+          <w:rFonts w:ascii="Calibri" w:hAnsi="Calibri" w:cs="Calibri"/>
+          <w:sz w:val="22"/>
+          <w:szCs w:val="22"/>
+        </w:rPr>
+        <w:t>\end{array}\right.</w:t>
       </w:r>
     </w:p>
     <w:p>
@@ -2505,6 +2609,358 @@
         <w:spacing w:before="0" w:beforeAutospacing="0" w:after="0" w:afterAutospacing="0"/>
         <w:ind w:left="540"/>
         <w:rPr>
+          <w:rFonts w:ascii="Calibri" w:hAnsi="Calibri" w:cs="Calibri" w:hint="eastAsia"/>
+          <w:sz w:val="22"/>
+          <w:szCs w:val="22"/>
+        </w:rPr>
+      </w:pPr>
+      <w:r>
+        <w:rPr>
+          <w:rFonts w:ascii="Calibri" w:hAnsi="Calibri" w:cs="Calibri"/>
+          <w:sz w:val="22"/>
+          <w:szCs w:val="22"/>
+        </w:rPr>
+        <w:t>\end{equation}</w:t>
+      </w:r>
+    </w:p>
+    <w:p>
+      <w:pPr>
+        <w:pStyle w:val="a3"/>
+        <w:spacing w:before="0" w:beforeAutospacing="0" w:after="0" w:afterAutospacing="0"/>
+        <w:ind w:left="540"/>
+        <w:rPr>
+          <w:rFonts w:ascii="Calibri" w:hAnsi="Calibri" w:cs="Calibri"/>
+          <w:sz w:val="22"/>
+          <w:szCs w:val="22"/>
+        </w:rPr>
+      </w:pPr>
+      <w:r>
+        <w:rPr>
+          <w:rFonts w:ascii="Calibri" w:hAnsi="Calibri" w:cs="Calibri"/>
+          <w:sz w:val="22"/>
+          <w:szCs w:val="22"/>
+        </w:rPr>
+        <w:t>[t5-t0]</w:t>
+      </w:r>
+      <w:r>
+        <w:rPr>
+          <w:rFonts w:ascii="微软雅黑" w:eastAsia="微软雅黑" w:hAnsi="微软雅黑" w:cs="Calibri" w:hint="eastAsia"/>
+          <w:sz w:val="22"/>
+          <w:szCs w:val="22"/>
+        </w:rPr>
+        <w:t>：</w:t>
+      </w:r>
+      <w:r>
+        <w:rPr>
+          <w:rFonts w:ascii="Calibri" w:hAnsi="Calibri" w:cs="Calibri"/>
+          <w:sz w:val="22"/>
+          <w:szCs w:val="22"/>
+        </w:rPr>
+        <w:t>Cr2</w:t>
+      </w:r>
+      <w:r>
+        <w:rPr>
+          <w:rFonts w:ascii="微软雅黑" w:eastAsia="微软雅黑" w:hAnsi="微软雅黑" w:cs="Calibri" w:hint="eastAsia"/>
+          <w:sz w:val="22"/>
+          <w:szCs w:val="22"/>
+        </w:rPr>
+        <w:t>与</w:t>
+      </w:r>
+      <w:r>
+        <w:rPr>
+          <w:rFonts w:ascii="Calibri" w:hAnsi="Calibri" w:cs="Calibri"/>
+          <w:sz w:val="22"/>
+          <w:szCs w:val="22"/>
+        </w:rPr>
+        <w:t>Lr2</w:t>
+      </w:r>
+      <w:r>
+        <w:rPr>
+          <w:rFonts w:ascii="微软雅黑" w:eastAsia="微软雅黑" w:hAnsi="微软雅黑" w:cs="Calibri" w:hint="eastAsia"/>
+          <w:sz w:val="22"/>
+          <w:szCs w:val="22"/>
+        </w:rPr>
+        <w:t>保持谐振。 在</w:t>
+      </w:r>
+      <w:r>
+        <w:rPr>
+          <w:rFonts w:ascii="Calibri" w:hAnsi="Calibri" w:cs="Calibri"/>
+          <w:sz w:val="22"/>
+          <w:szCs w:val="22"/>
+        </w:rPr>
+        <w:t>t5</w:t>
+      </w:r>
+      <w:r>
+        <w:rPr>
+          <w:rFonts w:ascii="微软雅黑" w:eastAsia="微软雅黑" w:hAnsi="微软雅黑" w:cs="Calibri" w:hint="eastAsia"/>
+          <w:sz w:val="22"/>
+          <w:szCs w:val="22"/>
+        </w:rPr>
+        <w:t>时刻，流过谐振电感器的电流会改变其方向。 电流路径和方向如图</w:t>
+      </w:r>
+      <w:r>
+        <w:rPr>
+          <w:rFonts w:ascii="Calibri" w:hAnsi="Calibri" w:cs="Calibri"/>
+          <w:sz w:val="22"/>
+          <w:szCs w:val="22"/>
+        </w:rPr>
+        <w:t>6</w:t>
+      </w:r>
+      <w:r>
+        <w:rPr>
+          <w:rFonts w:ascii="微软雅黑" w:eastAsia="微软雅黑" w:hAnsi="微软雅黑" w:cs="Calibri" w:hint="eastAsia"/>
+          <w:sz w:val="22"/>
+          <w:szCs w:val="22"/>
+        </w:rPr>
+        <w:t>（</w:t>
+      </w:r>
+      <w:r>
+        <w:rPr>
+          <w:rFonts w:ascii="Calibri" w:hAnsi="Calibri" w:cs="Calibri"/>
+          <w:sz w:val="22"/>
+          <w:szCs w:val="22"/>
+        </w:rPr>
+        <w:t>d</w:t>
+      </w:r>
+      <w:r>
+        <w:rPr>
+          <w:rFonts w:ascii="微软雅黑" w:eastAsia="微软雅黑" w:hAnsi="微软雅黑" w:cs="Calibri" w:hint="eastAsia"/>
+          <w:sz w:val="22"/>
+          <w:szCs w:val="22"/>
+        </w:rPr>
+        <w:t>）所示。 在</w:t>
+      </w:r>
+      <w:r>
+        <w:rPr>
+          <w:rFonts w:ascii="Calibri" w:hAnsi="Calibri" w:cs="Calibri"/>
+          <w:sz w:val="22"/>
+          <w:szCs w:val="22"/>
+        </w:rPr>
+        <w:t>t0</w:t>
+      </w:r>
+      <w:r>
+        <w:rPr>
+          <w:rFonts w:ascii="微软雅黑" w:eastAsia="微软雅黑" w:hAnsi="微软雅黑" w:cs="Calibri" w:hint="eastAsia"/>
+          <w:sz w:val="22"/>
+          <w:szCs w:val="22"/>
+        </w:rPr>
+        <w:t>时</w:t>
+      </w:r>
+      <w:r>
+        <w:rPr>
+          <w:rFonts w:ascii="Calibri" w:hAnsi="Calibri" w:cs="Calibri"/>
+          <w:sz w:val="22"/>
+          <w:szCs w:val="22"/>
+        </w:rPr>
+        <w:t>S5</w:t>
+      </w:r>
+      <w:r>
+        <w:rPr>
+          <w:rFonts w:ascii="微软雅黑" w:eastAsia="微软雅黑" w:hAnsi="微软雅黑" w:cs="Calibri" w:hint="eastAsia"/>
+          <w:sz w:val="22"/>
+          <w:szCs w:val="22"/>
+        </w:rPr>
+        <w:t>和</w:t>
+      </w:r>
+      <w:r>
+        <w:rPr>
+          <w:rFonts w:ascii="Calibri" w:hAnsi="Calibri" w:cs="Calibri"/>
+          <w:sz w:val="22"/>
+          <w:szCs w:val="22"/>
+        </w:rPr>
+        <w:t>S6</w:t>
+      </w:r>
+      <w:r>
+        <w:rPr>
+          <w:rFonts w:ascii="微软雅黑" w:eastAsia="微软雅黑" w:hAnsi="微软雅黑" w:cs="Calibri" w:hint="eastAsia"/>
+          <w:sz w:val="22"/>
+          <w:szCs w:val="22"/>
+        </w:rPr>
+        <w:t>同时关闭。 由于</w:t>
+      </w:r>
+      <w:r>
+        <w:rPr>
+          <w:rFonts w:ascii="Calibri" w:hAnsi="Calibri" w:cs="Calibri"/>
+          <w:sz w:val="22"/>
+          <w:szCs w:val="22"/>
+        </w:rPr>
+        <w:t>iLr2</w:t>
+      </w:r>
+      <w:r>
+        <w:rPr>
+          <w:rFonts w:ascii="微软雅黑" w:eastAsia="微软雅黑" w:hAnsi="微软雅黑" w:cs="Calibri" w:hint="eastAsia"/>
+          <w:sz w:val="22"/>
+          <w:szCs w:val="22"/>
+        </w:rPr>
+        <w:t>的方向，电流将流过</w:t>
+      </w:r>
+      <w:r>
+        <w:rPr>
+          <w:rFonts w:ascii="Calibri" w:hAnsi="Calibri" w:cs="Calibri"/>
+          <w:sz w:val="22"/>
+          <w:szCs w:val="22"/>
+        </w:rPr>
+        <w:t>S4</w:t>
+      </w:r>
+      <w:r>
+        <w:rPr>
+          <w:rFonts w:ascii="微软雅黑" w:eastAsia="微软雅黑" w:hAnsi="微软雅黑" w:cs="Calibri" w:hint="eastAsia"/>
+          <w:sz w:val="22"/>
+          <w:szCs w:val="22"/>
+        </w:rPr>
+        <w:t>的体二极管，为下一个开关周期准备零电压导通。</w:t>
+      </w:r>
+      <w:r>
+        <w:rPr>
+          <w:rFonts w:ascii="Calibri" w:hAnsi="Calibri" w:cs="Calibri"/>
+          <w:sz w:val="22"/>
+          <w:szCs w:val="22"/>
+        </w:rPr>
+        <w:t>A</w:t>
+      </w:r>
+      <w:r>
+        <w:rPr>
+          <w:rFonts w:ascii="微软雅黑" w:eastAsia="微软雅黑" w:hAnsi="微软雅黑" w:cs="Calibri" w:hint="eastAsia"/>
+          <w:sz w:val="22"/>
+          <w:szCs w:val="22"/>
+        </w:rPr>
+        <w:t>相的运行类似于</w:t>
+      </w:r>
+      <w:r>
+        <w:rPr>
+          <w:rFonts w:ascii="Calibri" w:hAnsi="Calibri" w:cs="Calibri"/>
+          <w:sz w:val="22"/>
+          <w:szCs w:val="22"/>
+        </w:rPr>
+        <w:t>B</w:t>
+      </w:r>
+      <w:r>
+        <w:rPr>
+          <w:rFonts w:ascii="微软雅黑" w:eastAsia="微软雅黑" w:hAnsi="微软雅黑" w:cs="Calibri" w:hint="eastAsia"/>
+          <w:sz w:val="22"/>
+          <w:szCs w:val="22"/>
+        </w:rPr>
+        <w:t>相。在</w:t>
+      </w:r>
+      <w:r>
+        <w:rPr>
+          <w:rFonts w:ascii="Calibri" w:hAnsi="Calibri" w:cs="Calibri"/>
+          <w:sz w:val="22"/>
+          <w:szCs w:val="22"/>
+        </w:rPr>
+        <w:t>[t0–t3]</w:t>
+      </w:r>
+      <w:r>
+        <w:rPr>
+          <w:rFonts w:ascii="微软雅黑" w:eastAsia="微软雅黑" w:hAnsi="微软雅黑" w:cs="Calibri" w:hint="eastAsia"/>
+          <w:sz w:val="22"/>
+          <w:szCs w:val="22"/>
+        </w:rPr>
+        <w:t>期间注意到</w:t>
+      </w:r>
+      <w:r>
+        <w:rPr>
+          <w:rFonts w:ascii="Calibri" w:hAnsi="Calibri" w:cs="Calibri"/>
+          <w:sz w:val="22"/>
+          <w:szCs w:val="22"/>
+        </w:rPr>
+        <w:t>A</w:t>
+      </w:r>
+      <w:r>
+        <w:rPr>
+          <w:rFonts w:ascii="微软雅黑" w:eastAsia="微软雅黑" w:hAnsi="微软雅黑" w:cs="Calibri" w:hint="eastAsia"/>
+          <w:sz w:val="22"/>
+          <w:szCs w:val="22"/>
+        </w:rPr>
+        <w:t>相和</w:t>
+      </w:r>
+      <w:r>
+        <w:rPr>
+          <w:rFonts w:ascii="Calibri" w:hAnsi="Calibri" w:cs="Calibri"/>
+          <w:sz w:val="22"/>
+          <w:szCs w:val="22"/>
+        </w:rPr>
+        <w:t>B</w:t>
+      </w:r>
+      <w:r>
+        <w:rPr>
+          <w:rFonts w:ascii="微软雅黑" w:eastAsia="微软雅黑" w:hAnsi="微软雅黑" w:cs="Calibri" w:hint="eastAsia"/>
+          <w:sz w:val="22"/>
+          <w:szCs w:val="22"/>
+        </w:rPr>
+        <w:t>相之间的相位差。 每相都有电流流过</w:t>
+      </w:r>
+      <w:r>
+        <w:rPr>
+          <w:rFonts w:ascii="Calibri" w:hAnsi="Calibri" w:cs="Calibri"/>
+          <w:sz w:val="22"/>
+          <w:szCs w:val="22"/>
+        </w:rPr>
+        <w:t>S3</w:t>
+      </w:r>
+      <w:r>
+        <w:rPr>
+          <w:rFonts w:ascii="微软雅黑" w:eastAsia="微软雅黑" w:hAnsi="微软雅黑" w:cs="Calibri" w:hint="eastAsia"/>
+          <w:sz w:val="22"/>
+          <w:szCs w:val="22"/>
+        </w:rPr>
+        <w:t>，这会导致电流</w:t>
+      </w:r>
+      <w:r>
+        <w:rPr>
+          <w:rFonts w:ascii="Calibri" w:hAnsi="Calibri" w:cs="Calibri"/>
+          <w:sz w:val="22"/>
+          <w:szCs w:val="22"/>
+        </w:rPr>
+        <w:t>S3</w:t>
+      </w:r>
+      <w:r>
+        <w:rPr>
+          <w:rFonts w:ascii="微软雅黑" w:eastAsia="微软雅黑" w:hAnsi="微软雅黑" w:cs="Calibri" w:hint="eastAsia"/>
+          <w:sz w:val="22"/>
+          <w:szCs w:val="22"/>
+        </w:rPr>
+        <w:t>的波形不同于</w:t>
+      </w:r>
+      <w:r>
+        <w:rPr>
+          <w:rFonts w:ascii="Calibri" w:hAnsi="Calibri" w:cs="Calibri"/>
+          <w:sz w:val="22"/>
+          <w:szCs w:val="22"/>
+        </w:rPr>
+        <w:t>S6</w:t>
+      </w:r>
+      <w:r>
+        <w:rPr>
+          <w:rFonts w:ascii="微软雅黑" w:eastAsia="微软雅黑" w:hAnsi="微软雅黑" w:cs="Calibri" w:hint="eastAsia"/>
+          <w:sz w:val="22"/>
+          <w:szCs w:val="22"/>
+        </w:rPr>
+        <w:t>的电流。其中的差异可见于图</w:t>
+      </w:r>
+      <w:r>
+        <w:rPr>
+          <w:rFonts w:ascii="Calibri" w:hAnsi="Calibri" w:cs="Calibri"/>
+          <w:sz w:val="22"/>
+          <w:szCs w:val="22"/>
+        </w:rPr>
+        <w:t>5</w:t>
+      </w:r>
+      <w:r>
+        <w:rPr>
+          <w:rFonts w:ascii="微软雅黑" w:eastAsia="微软雅黑" w:hAnsi="微软雅黑" w:cs="Calibri" w:hint="eastAsia"/>
+          <w:sz w:val="22"/>
+          <w:szCs w:val="22"/>
+        </w:rPr>
+        <w:t>。</w:t>
+      </w:r>
+    </w:p>
+    <w:p>
+      <w:pPr>
+        <w:pStyle w:val="a3"/>
+        <w:spacing w:before="0" w:beforeAutospacing="0" w:after="0" w:afterAutospacing="0"/>
+        <w:ind w:left="540"/>
+        <w:rPr>
           <w:rFonts w:ascii="Calibri" w:hAnsi="Calibri" w:cs="Calibri"/>
           <w:sz w:val="22"/>
           <w:szCs w:val="22"/>
@@ -2518,6 +2974,7 @@
           <w:sz w:val="21"/>
           <w:szCs w:val="22"/>
         </w:rPr>
+        <w:lastRenderedPageBreak/>
         <w:drawing>
           <wp:inline distT="0" distB="0" distL="0" distR="0" wp14:anchorId="3E022C09" wp14:editId="3153D81C">
             <wp:extent cx="4288155" cy="4122420"/>
@@ -2607,7 +3064,6 @@
           <w:sz w:val="21"/>
           <w:szCs w:val="22"/>
         </w:rPr>
-        <w:lastRenderedPageBreak/>
         <w:drawing>
           <wp:inline distT="0" distB="0" distL="0" distR="0" wp14:anchorId="74603300" wp14:editId="6FB79482">
             <wp:extent cx="4151630" cy="1951355"/>
@@ -2697,6 +3153,7 @@
           <w:sz w:val="21"/>
           <w:szCs w:val="22"/>
         </w:rPr>
+        <w:lastRenderedPageBreak/>
         <w:drawing>
           <wp:inline distT="0" distB="0" distL="0" distR="0" wp14:anchorId="2991901F" wp14:editId="713BFFA9">
             <wp:extent cx="3941445" cy="4581525"/>
@@ -2786,7 +3243,6 @@
           <w:sz w:val="21"/>
           <w:szCs w:val="22"/>
         </w:rPr>
-        <w:lastRenderedPageBreak/>
         <w:drawing>
           <wp:inline distT="0" distB="0" distL="0" distR="0" wp14:anchorId="5052B852" wp14:editId="44FA883C">
             <wp:extent cx="3980180" cy="3256915"/>

</xml_diff>